<commit_message>
Edited wrong dates in Minutes of the Meeting/ALS Minutes of the Meeting 02-04-15.docx and Minutes of the Meeting/ALS Minutes of the Meeting 02-07-15.docx
</commit_message>
<xml_diff>
--- a/Minutes of the Meeting/ALS Minutes of the Meeting 02-04-15.docx
+++ b/Minutes of the Meeting/ALS Minutes of the Meeting 02-04-15.docx
@@ -98,8 +98,10 @@
           <w:szCs w:val="24"/>
           <w:u w:val="single"/>
         </w:rPr>
-        <w:t>January 31</w:t>
-      </w:r>
+        <w:t>February 4</w:t>
+      </w:r>
+      <w:bookmarkStart w:id="0" w:name="_GoBack"/>
+      <w:bookmarkEnd w:id="0"/>
       <w:r>
         <w:rPr>
           <w:rFonts w:ascii="Times New Roman" w:eastAsia="Times New Roman" w:hAnsi="Times New Roman" w:cs="Times New Roman"/>
@@ -952,8 +954,6 @@
         </w:rPr>
         <w:t>Email Sir Ernesto Boydon for AngSalitaNgDiyos.com</w:t>
       </w:r>
-      <w:bookmarkStart w:id="0" w:name="_GoBack"/>
-      <w:bookmarkEnd w:id="0"/>
     </w:p>
     <w:p>
       <w:pPr>

</xml_diff>